<commit_message>
Minor updates to documentation
</commit_message>
<xml_diff>
--- a/Dokumente/Ausblick.docx
+++ b/Dokumente/Ausblick.docx
@@ -95,7 +95,7 @@
             </w:rPr>
             <w:fldChar w:fldCharType="separate"/>
           </w:r>
-          <w:hyperlink w:anchor="_Toc119610115" w:history="1">
+          <w:hyperlink w:anchor="_Toc119936553" w:history="1">
             <w:r>
               <w:rPr>
                 <w:rStyle w:val="Hyperlink"/>
@@ -122,7 +122,7 @@
                 <w:noProof/>
                 <w:webHidden/>
               </w:rPr>
-              <w:instrText xml:space="preserve"> PAGEREF _Toc119610115 \h </w:instrText>
+              <w:instrText xml:space="preserve"> PAGEREF _Toc119936553 \h </w:instrText>
             </w:r>
             <w:r>
               <w:rPr>
@@ -165,13 +165,13 @@
               <w:lang w:eastAsia="de-DE"/>
             </w:rPr>
           </w:pPr>
-          <w:hyperlink w:anchor="_Toc119610116" w:history="1">
+          <w:hyperlink w:anchor="_Toc119936554" w:history="1">
             <w:r>
               <w:rPr>
                 <w:rStyle w:val="Hyperlink"/>
                 <w:noProof/>
               </w:rPr>
-              <w:t>Bessere Sicherung des Administrator-Schlüssels</w:t>
+              <w:t>Unterstützung anderer Wahlformen</w:t>
             </w:r>
             <w:r>
               <w:rPr>
@@ -192,7 +192,7 @@
                 <w:noProof/>
                 <w:webHidden/>
               </w:rPr>
-              <w:instrText xml:space="preserve"> PAGEREF _Toc119610116 \h </w:instrText>
+              <w:instrText xml:space="preserve"> PAGEREF _Toc119936554 \h </w:instrText>
             </w:r>
             <w:r>
               <w:rPr>
@@ -235,13 +235,13 @@
               <w:lang w:eastAsia="de-DE"/>
             </w:rPr>
           </w:pPr>
-          <w:hyperlink w:anchor="_Toc119610117" w:history="1">
+          <w:hyperlink w:anchor="_Toc119936555" w:history="1">
             <w:r>
               <w:rPr>
                 <w:rStyle w:val="Hyperlink"/>
                 <w:noProof/>
               </w:rPr>
-              <w:t>Verbesserung des Mix-Netzwerks</w:t>
+              <w:t>Öffentliche Verifizierbarkeit der Auszählung</w:t>
             </w:r>
             <w:r>
               <w:rPr>
@@ -262,7 +262,7 @@
                 <w:noProof/>
                 <w:webHidden/>
               </w:rPr>
-              <w:instrText xml:space="preserve"> PAGEREF _Toc119610117 \h </w:instrText>
+              <w:instrText xml:space="preserve"> PAGEREF _Toc119936555 \h </w:instrText>
             </w:r>
             <w:r>
               <w:rPr>
@@ -305,13 +305,13 @@
               <w:lang w:eastAsia="de-DE"/>
             </w:rPr>
           </w:pPr>
-          <w:hyperlink w:anchor="_Toc119610118" w:history="1">
+          <w:hyperlink w:anchor="_Toc119936556" w:history="1">
             <w:r>
               <w:rPr>
                 <w:rStyle w:val="Hyperlink"/>
                 <w:noProof/>
               </w:rPr>
-              <w:t>Verlagerung der Kryptographie hin zum Client</w:t>
+              <w:t>Bessere Sicherung des Administrator-Schlüssels</w:t>
             </w:r>
             <w:r>
               <w:rPr>
@@ -332,7 +332,7 @@
                 <w:noProof/>
                 <w:webHidden/>
               </w:rPr>
-              <w:instrText xml:space="preserve"> PAGEREF _Toc119610118 \h </w:instrText>
+              <w:instrText xml:space="preserve"> PAGEREF _Toc119936556 \h </w:instrText>
             </w:r>
             <w:r>
               <w:rPr>
@@ -352,7 +352,7 @@
                 <w:noProof/>
                 <w:webHidden/>
               </w:rPr>
-              <w:t>4</w:t>
+              <w:t>3</w:t>
             </w:r>
             <w:r>
               <w:rPr>
@@ -375,12 +375,152 @@
               <w:lang w:eastAsia="de-DE"/>
             </w:rPr>
           </w:pPr>
-          <w:hyperlink w:anchor="_Toc119610119" w:history="1">
+          <w:hyperlink w:anchor="_Toc119936557" w:history="1">
             <w:r>
               <w:rPr>
                 <w:rStyle w:val="Hyperlink"/>
                 <w:noProof/>
               </w:rPr>
+              <w:t>Verbesserung des Mix-Netzwerks</w:t>
+            </w:r>
+            <w:r>
+              <w:rPr>
+                <w:noProof/>
+                <w:webHidden/>
+              </w:rPr>
+              <w:tab/>
+            </w:r>
+            <w:r>
+              <w:rPr>
+                <w:noProof/>
+                <w:webHidden/>
+              </w:rPr>
+              <w:fldChar w:fldCharType="begin"/>
+            </w:r>
+            <w:r>
+              <w:rPr>
+                <w:noProof/>
+                <w:webHidden/>
+              </w:rPr>
+              <w:instrText xml:space="preserve"> PAGEREF _Toc119936557 \h </w:instrText>
+            </w:r>
+            <w:r>
+              <w:rPr>
+                <w:noProof/>
+                <w:webHidden/>
+              </w:rPr>
+            </w:r>
+            <w:r>
+              <w:rPr>
+                <w:noProof/>
+                <w:webHidden/>
+              </w:rPr>
+              <w:fldChar w:fldCharType="separate"/>
+            </w:r>
+            <w:r>
+              <w:rPr>
+                <w:noProof/>
+                <w:webHidden/>
+              </w:rPr>
+              <w:t>4</w:t>
+            </w:r>
+            <w:r>
+              <w:rPr>
+                <w:noProof/>
+                <w:webHidden/>
+              </w:rPr>
+              <w:fldChar w:fldCharType="end"/>
+            </w:r>
+          </w:hyperlink>
+        </w:p>
+        <w:p>
+          <w:pPr>
+            <w:pStyle w:val="Verzeichnis1"/>
+            <w:tabs>
+              <w:tab w:val="right" w:leader="dot" w:pos="9062"/>
+            </w:tabs>
+            <w:rPr>
+              <w:rFonts w:eastAsiaTheme="minorEastAsia"/>
+              <w:noProof/>
+              <w:lang w:eastAsia="de-DE"/>
+            </w:rPr>
+          </w:pPr>
+          <w:hyperlink w:anchor="_Toc119936558" w:history="1">
+            <w:r>
+              <w:rPr>
+                <w:rStyle w:val="Hyperlink"/>
+                <w:noProof/>
+              </w:rPr>
+              <w:t>Verlagerung der Kryptographie hin zum Client</w:t>
+            </w:r>
+            <w:r>
+              <w:rPr>
+                <w:noProof/>
+                <w:webHidden/>
+              </w:rPr>
+              <w:tab/>
+            </w:r>
+            <w:r>
+              <w:rPr>
+                <w:noProof/>
+                <w:webHidden/>
+              </w:rPr>
+              <w:fldChar w:fldCharType="begin"/>
+            </w:r>
+            <w:r>
+              <w:rPr>
+                <w:noProof/>
+                <w:webHidden/>
+              </w:rPr>
+              <w:instrText xml:space="preserve"> PAGEREF _Toc119936558 \h </w:instrText>
+            </w:r>
+            <w:r>
+              <w:rPr>
+                <w:noProof/>
+                <w:webHidden/>
+              </w:rPr>
+            </w:r>
+            <w:r>
+              <w:rPr>
+                <w:noProof/>
+                <w:webHidden/>
+              </w:rPr>
+              <w:fldChar w:fldCharType="separate"/>
+            </w:r>
+            <w:r>
+              <w:rPr>
+                <w:noProof/>
+                <w:webHidden/>
+              </w:rPr>
+              <w:t>4</w:t>
+            </w:r>
+            <w:r>
+              <w:rPr>
+                <w:noProof/>
+                <w:webHidden/>
+              </w:rPr>
+              <w:fldChar w:fldCharType="end"/>
+            </w:r>
+          </w:hyperlink>
+        </w:p>
+        <w:p>
+          <w:pPr>
+            <w:pStyle w:val="Verzeichnis1"/>
+            <w:tabs>
+              <w:tab w:val="right" w:leader="dot" w:pos="9062"/>
+            </w:tabs>
+            <w:rPr>
+              <w:rFonts w:eastAsiaTheme="minorEastAsia"/>
+              <w:noProof/>
+              <w:lang w:eastAsia="de-DE"/>
+            </w:rPr>
+          </w:pPr>
+          <w:hyperlink w:anchor="_Toc119936559" w:history="1">
+            <w:r>
+              <w:rPr>
+                <w:rStyle w:val="Hyperlink"/>
+                <w:noProof/>
+              </w:rPr>
               <w:t>Untersuchung anderer theoretischer Ansätze</w:t>
             </w:r>
             <w:r>
@@ -402,7 +542,7 @@
                 <w:noProof/>
                 <w:webHidden/>
               </w:rPr>
-              <w:instrText xml:space="preserve"> PAGEREF _Toc119610119 \h </w:instrText>
+              <w:instrText xml:space="preserve"> PAGEREF _Toc119936559 \h </w:instrText>
             </w:r>
             <w:r>
               <w:rPr>
@@ -453,7 +593,7 @@
       <w:pPr>
         <w:pStyle w:val="berschrift1"/>
       </w:pPr>
-      <w:bookmarkStart w:id="0" w:name="_Toc119610115"/>
+      <w:bookmarkStart w:id="0" w:name="_Toc119936553"/>
       <w:r>
         <w:lastRenderedPageBreak/>
         <w:t>Fazit dieser Arbeit</w:t>
@@ -462,7 +602,13 @@
     </w:p>
     <w:p>
       <w:r>
-        <w:t xml:space="preserve">Das aktuelle System weißt, wie in der Analyse gezeigt werden konnte, zahlreiche konzeptionelle, technische und methodische Mängel. Im Rahmen dieser Arbeit konnten allerdings einige davon bereits beseitigt werden. Zukünftige Arbeiten könnten das System noch weiter verbessern und damit eines Tages einen funktionierenden </w:t>
+        <w:t>Das aktuelle System weißt, wie in der Analyse gezeigt werden konnte, zahlreiche konzeptionelle, technische und methodische Mängel</w:t>
+      </w:r>
+      <w:r>
+        <w:t xml:space="preserve"> auf</w:t>
+      </w:r>
+      <w:r>
+        <w:t xml:space="preserve">. Im Rahmen dieser Arbeit konnten allerdings einige davon bereits beseitigt werden. Zukünftige Arbeiten könnten das System noch weiter verbessern und damit eines Tages einen funktionierenden </w:t>
       </w:r>
       <w:proofErr w:type="gramStart"/>
       <w:r>
@@ -477,13 +623,14 @@
       <w:pPr>
         <w:pStyle w:val="berschrift1"/>
       </w:pPr>
-      <w:bookmarkStart w:id="1" w:name="_Toc119610116"/>
+      <w:bookmarkStart w:id="1" w:name="_Toc119936554"/>
       <w:r>
         <w:t xml:space="preserve">Unterstützung </w:t>
       </w:r>
       <w:r>
         <w:t>anderer Wahlformen</w:t>
       </w:r>
+      <w:bookmarkEnd w:id="1"/>
     </w:p>
     <w:p>
       <w:r>
@@ -494,13 +641,41 @@
       <w:pPr>
         <w:pStyle w:val="berschrift1"/>
       </w:pPr>
+      <w:bookmarkStart w:id="2" w:name="_Toc119936555"/>
+      <w:r>
+        <w:t>Öffentliche Verifizierbarkeit der Auszählung</w:t>
+      </w:r>
+      <w:bookmarkStart w:id="3" w:name="_GoBack"/>
+      <w:bookmarkEnd w:id="2"/>
+      <w:bookmarkEnd w:id="3"/>
+    </w:p>
+    <w:p>
+      <w:r>
+        <w:t>In der nach dem Ende dieser Arbeit übergebenen Version des Systems ist es den Benutzern zwar mittlerweile möglich, die Integrität der Blockchain zu verifizieren, die Auszählung der Stimmen können sie allerdings nicht selbst nachvollziehen. Dies wäre allerdings technisch möglich.</w:t>
+      </w:r>
+    </w:p>
+    <w:p>
+      <w:r>
+        <w:t>Hierzu müsste der Wahlserver nur noch die zum entschlüsseln benötigten Informationen (den privaten Administratorschlüssel sowie den Inhalt von directory_server3, d.h. die privaten Wählerschlüssel) öffentlich (z. Bsp. über weitere API-Endpoints) zur Verfügung stellen (erst nach Ende der Wahl, um den schon in der Analyse beschriebenen Angriff mittels der Auszählfunktion auszuschließen). Dann könnte das Frontend oder ein selbstgeschriebener Client mithilfe dieser Daten die in der Blockchain gespeicherten Stimmen selbst entschlüsseln und auszählen. Da in der Blockchain nur die persönlichen Hashwerte (die ja mit einem benutzerdefinierten PIN „gesalzen“ wurden) gespeichert sind, lassen sich von den so verfügbaren Informationen auch keine Rückschlüsse auf die Wahl einzelner Personen ziehen.</w:t>
+      </w:r>
+    </w:p>
+    <w:p>
+      <w:r>
+        <w:t>Auf diese Weise wäre ein weiterer wichtiger Schritt in Richtung einer vollständig verifizierbaren und damit vertrauenswürdigen Abstimmung gemacht. Vor der endgültigen Implementierung dieser Funktionalität sollte aber evtl. untersucht werden, ob dadurch andere, bisher noch nicht entdeckte Sicherheitslücken geöffnet würden.</w:t>
+      </w:r>
+    </w:p>
+    <w:p>
+      <w:pPr>
+        <w:pStyle w:val="berschrift1"/>
+      </w:pPr>
+      <w:bookmarkStart w:id="4" w:name="_Toc119936556"/>
       <w:r>
         <w:t xml:space="preserve">Bessere Sicherung des </w:t>
       </w:r>
       <w:r>
         <w:t>Administrator-Schlüssels</w:t>
       </w:r>
-      <w:bookmarkEnd w:id="1"/>
+      <w:bookmarkEnd w:id="4"/>
     </w:p>
     <w:p>
       <w:r>
@@ -550,7 +725,14 @@
         <w:rPr>
           <w:i/>
         </w:rPr>
-        <w:t>Distributed Key Generation</w:t>
+        <w:t xml:space="preserve">Distributed Key </w:t>
+      </w:r>
+      <w:r>
+        <w:rPr>
+          <w:i/>
+        </w:rPr>
+        <w:lastRenderedPageBreak/>
+        <w:t>Generation</w:t>
       </w:r>
       <w:r>
         <w:t xml:space="preserve"> ist es aber auch möglich, ein Schlüsselpaar zu erzeugen, ohne dass eine Stelle den privaten Schlüssel vollständig kennt (dieser wird also überhaupt erst berechnet, wenn genug Teilnehmer dies möchten).</w:t>
@@ -563,11 +745,11 @@
       <w:pPr>
         <w:pStyle w:val="berschrift1"/>
       </w:pPr>
-      <w:bookmarkStart w:id="2" w:name="_Toc119610117"/>
+      <w:bookmarkStart w:id="5" w:name="_Toc119936557"/>
       <w:r>
         <w:t>Verbesserung des Mix-Netzwerks</w:t>
       </w:r>
-      <w:bookmarkEnd w:id="2"/>
+      <w:bookmarkEnd w:id="5"/>
     </w:p>
     <w:p>
       <w:r>
@@ -589,11 +771,7 @@
     </w:p>
     <w:p>
       <w:r>
-        <w:t xml:space="preserve">Aus diesem Grund implementieren reale Mix-Netzwerke neben dem Routing über mehrere Mix-Server hinweg noch weitere Features, etwa dass Verzögern und umordnen der empfangenen Nachrichten sowie das Weiterleiten von Nachrichten in größeren Batches. Solche Features würden </w:t>
-      </w:r>
-      <w:r>
-        <w:lastRenderedPageBreak/>
-        <w:t xml:space="preserve">auch das </w:t>
+        <w:t xml:space="preserve">Aus diesem Grund implementieren reale Mix-Netzwerke neben dem Routing über mehrere Mix-Server hinweg noch weitere Features, etwa dass Verzögern und umordnen der empfangenen Nachrichten sowie das Weiterleiten von Nachrichten in größeren Batches. Solche Features würden auch das </w:t>
       </w:r>
       <w:proofErr w:type="spellStart"/>
       <w:r>
@@ -614,11 +792,11 @@
       <w:pPr>
         <w:pStyle w:val="berschrift1"/>
       </w:pPr>
-      <w:bookmarkStart w:id="3" w:name="_Toc119610118"/>
+      <w:bookmarkStart w:id="6" w:name="_Toc119936558"/>
       <w:r>
         <w:t>Verlagerung der Kryptographie hin zum Client</w:t>
       </w:r>
-      <w:bookmarkEnd w:id="3"/>
+      <w:bookmarkEnd w:id="6"/>
     </w:p>
     <w:p>
       <w:r>
@@ -667,11 +845,11 @@
       <w:pPr>
         <w:pStyle w:val="berschrift1"/>
       </w:pPr>
-      <w:bookmarkStart w:id="4" w:name="_Toc119610119"/>
+      <w:bookmarkStart w:id="7" w:name="_Toc119936559"/>
       <w:r>
         <w:t>Untersuchung anderer theoretischer Ansätze</w:t>
       </w:r>
-      <w:bookmarkEnd w:id="4"/>
+      <w:bookmarkEnd w:id="7"/>
     </w:p>
     <w:p>
       <w:r>
@@ -688,6 +866,7 @@
     </w:p>
     <w:p>
       <w:r>
+        <w:lastRenderedPageBreak/>
         <w:t xml:space="preserve">Mögliche Beispiele hierfür wären etwa die Verwendung von öffentlichen </w:t>
       </w:r>
       <w:proofErr w:type="spellStart"/>
@@ -706,8 +885,6 @@
       <w:r>
         <w:t xml:space="preserve"> Verschlüsselung) für Teile des Wahlprozesses oder die Abgabe sog. Decoy-Ballots.</w:t>
       </w:r>
-      <w:bookmarkStart w:id="5" w:name="_GoBack"/>
-      <w:bookmarkEnd w:id="5"/>
     </w:p>
     <w:p/>
     <w:sectPr>
@@ -1517,7 +1694,7 @@
 </file>
 
 <file path=customXml/itemProps1.xml><?xml version="1.0" encoding="utf-8"?>
-<ds:datastoreItem xmlns:ds="http://schemas.openxmlformats.org/officeDocument/2006/customXml" ds:itemID="{C4ACFB3B-493E-48B7-8456-8DFE859D88D9}">
+<ds:datastoreItem xmlns:ds="http://schemas.openxmlformats.org/officeDocument/2006/customXml" ds:itemID="{CD8F5F20-7E16-4BD1-B174-E18C0A7103E7}">
   <ds:schemaRefs>
     <ds:schemaRef ds:uri="http://schemas.openxmlformats.org/officeDocument/2006/bibliography"/>
   </ds:schemaRefs>

</xml_diff>

<commit_message>
Minor expansions and revisions
</commit_message>
<xml_diff>
--- a/Dokumente/Ausblick.docx
+++ b/Dokumente/Ausblick.docx
@@ -95,7 +95,7 @@
             </w:rPr>
             <w:fldChar w:fldCharType="separate"/>
           </w:r>
-          <w:hyperlink w:anchor="_Toc120732973" w:history="1">
+          <w:hyperlink w:anchor="_Toc121512635" w:history="1">
             <w:r>
               <w:rPr>
                 <w:rStyle w:val="Hyperlink"/>
@@ -122,7 +122,7 @@
                 <w:noProof/>
                 <w:webHidden/>
               </w:rPr>
-              <w:instrText xml:space="preserve"> PAGEREF _Toc120732973 \h </w:instrText>
+              <w:instrText xml:space="preserve"> PAGEREF _Toc121512635 \h </w:instrText>
             </w:r>
             <w:r>
               <w:rPr>
@@ -165,7 +165,7 @@
               <w:lang w:eastAsia="de-DE"/>
             </w:rPr>
           </w:pPr>
-          <w:hyperlink w:anchor="_Toc120732974" w:history="1">
+          <w:hyperlink w:anchor="_Toc121512636" w:history="1">
             <w:r>
               <w:rPr>
                 <w:rStyle w:val="Hyperlink"/>
@@ -192,7 +192,7 @@
                 <w:noProof/>
                 <w:webHidden/>
               </w:rPr>
-              <w:instrText xml:space="preserve"> PAGEREF _Toc120732974 \h </w:instrText>
+              <w:instrText xml:space="preserve"> PAGEREF _Toc121512636 \h </w:instrText>
             </w:r>
             <w:r>
               <w:rPr>
@@ -235,7 +235,7 @@
               <w:lang w:eastAsia="de-DE"/>
             </w:rPr>
           </w:pPr>
-          <w:hyperlink w:anchor="_Toc120732975" w:history="1">
+          <w:hyperlink w:anchor="_Toc121512637" w:history="1">
             <w:r>
               <w:rPr>
                 <w:rStyle w:val="Hyperlink"/>
@@ -262,7 +262,7 @@
                 <w:noProof/>
                 <w:webHidden/>
               </w:rPr>
-              <w:instrText xml:space="preserve"> PAGEREF _Toc120732975 \h </w:instrText>
+              <w:instrText xml:space="preserve"> PAGEREF _Toc121512637 \h </w:instrText>
             </w:r>
             <w:r>
               <w:rPr>
@@ -305,7 +305,7 @@
               <w:lang w:eastAsia="de-DE"/>
             </w:rPr>
           </w:pPr>
-          <w:hyperlink w:anchor="_Toc120732976" w:history="1">
+          <w:hyperlink w:anchor="_Toc121512638" w:history="1">
             <w:r>
               <w:rPr>
                 <w:rStyle w:val="Hyperlink"/>
@@ -332,7 +332,7 @@
                 <w:noProof/>
                 <w:webHidden/>
               </w:rPr>
-              <w:instrText xml:space="preserve"> PAGEREF _Toc120732976 \h </w:instrText>
+              <w:instrText xml:space="preserve"> PAGEREF _Toc121512638 \h </w:instrText>
             </w:r>
             <w:r>
               <w:rPr>
@@ -375,7 +375,7 @@
               <w:lang w:eastAsia="de-DE"/>
             </w:rPr>
           </w:pPr>
-          <w:hyperlink w:anchor="_Toc120732977" w:history="1">
+          <w:hyperlink w:anchor="_Toc121512639" w:history="1">
             <w:r>
               <w:rPr>
                 <w:rStyle w:val="Hyperlink"/>
@@ -402,7 +402,7 @@
                 <w:noProof/>
                 <w:webHidden/>
               </w:rPr>
-              <w:instrText xml:space="preserve"> PAGEREF _Toc120732977 \h </w:instrText>
+              <w:instrText xml:space="preserve"> PAGEREF _Toc121512639 \h </w:instrText>
             </w:r>
             <w:r>
               <w:rPr>
@@ -445,7 +445,7 @@
               <w:lang w:eastAsia="de-DE"/>
             </w:rPr>
           </w:pPr>
-          <w:hyperlink w:anchor="_Toc120732978" w:history="1">
+          <w:hyperlink w:anchor="_Toc121512640" w:history="1">
             <w:r>
               <w:rPr>
                 <w:rStyle w:val="Hyperlink"/>
@@ -472,7 +472,7 @@
                 <w:noProof/>
                 <w:webHidden/>
               </w:rPr>
-              <w:instrText xml:space="preserve"> PAGEREF _Toc120732978 \h </w:instrText>
+              <w:instrText xml:space="preserve"> PAGEREF _Toc121512640 \h </w:instrText>
             </w:r>
             <w:r>
               <w:rPr>
@@ -515,13 +515,13 @@
               <w:lang w:eastAsia="de-DE"/>
             </w:rPr>
           </w:pPr>
-          <w:hyperlink w:anchor="_Toc120732979" w:history="1">
+          <w:hyperlink w:anchor="_Toc121512641" w:history="1">
             <w:r>
               <w:rPr>
                 <w:rStyle w:val="Hyperlink"/>
                 <w:noProof/>
               </w:rPr>
-              <w:t>Untersuchung des Systems auf Schwächen gegenüber Quantencomputern</w:t>
+              <w:t>Untersuchung der Zustellung der Wählerinformationen</w:t>
             </w:r>
             <w:r>
               <w:rPr>
@@ -542,7 +542,7 @@
                 <w:noProof/>
                 <w:webHidden/>
               </w:rPr>
-              <w:instrText xml:space="preserve"> PAGEREF _Toc120732979 \h </w:instrText>
+              <w:instrText xml:space="preserve"> PAGEREF _Toc121512641 \h </w:instrText>
             </w:r>
             <w:r>
               <w:rPr>
@@ -562,7 +562,7 @@
                 <w:noProof/>
                 <w:webHidden/>
               </w:rPr>
-              <w:t>5</w:t>
+              <w:t>4</w:t>
             </w:r>
             <w:r>
               <w:rPr>
@@ -585,13 +585,13 @@
               <w:lang w:eastAsia="de-DE"/>
             </w:rPr>
           </w:pPr>
-          <w:hyperlink w:anchor="_Toc120732980" w:history="1">
+          <w:hyperlink w:anchor="_Toc121512642" w:history="1">
             <w:r>
               <w:rPr>
                 <w:rStyle w:val="Hyperlink"/>
                 <w:noProof/>
               </w:rPr>
-              <w:t>Untersuchung anderer theoretischer Ansätze</w:t>
+              <w:t>Untersuchung des Systems auf Schwächen gegenüber Quantencomputern</w:t>
             </w:r>
             <w:r>
               <w:rPr>
@@ -612,7 +612,7 @@
                 <w:noProof/>
                 <w:webHidden/>
               </w:rPr>
-              <w:instrText xml:space="preserve"> PAGEREF _Toc120732980 \h </w:instrText>
+              <w:instrText xml:space="preserve"> PAGEREF _Toc121512642 \h </w:instrText>
             </w:r>
             <w:r>
               <w:rPr>
@@ -632,7 +632,7 @@
                 <w:noProof/>
                 <w:webHidden/>
               </w:rPr>
-              <w:t>6</w:t>
+              <w:t>5</w:t>
             </w:r>
             <w:r>
               <w:rPr>
@@ -655,12 +655,82 @@
               <w:lang w:eastAsia="de-DE"/>
             </w:rPr>
           </w:pPr>
-          <w:hyperlink w:anchor="_Toc120732981" w:history="1">
+          <w:hyperlink w:anchor="_Toc121512643" w:history="1">
             <w:r>
               <w:rPr>
                 <w:rStyle w:val="Hyperlink"/>
                 <w:noProof/>
               </w:rPr>
+              <w:t>Untersuchung anderer theoretischer Ansätze</w:t>
+            </w:r>
+            <w:r>
+              <w:rPr>
+                <w:noProof/>
+                <w:webHidden/>
+              </w:rPr>
+              <w:tab/>
+            </w:r>
+            <w:r>
+              <w:rPr>
+                <w:noProof/>
+                <w:webHidden/>
+              </w:rPr>
+              <w:fldChar w:fldCharType="begin"/>
+            </w:r>
+            <w:r>
+              <w:rPr>
+                <w:noProof/>
+                <w:webHidden/>
+              </w:rPr>
+              <w:instrText xml:space="preserve"> PAGEREF _Toc121512643 \h </w:instrText>
+            </w:r>
+            <w:r>
+              <w:rPr>
+                <w:noProof/>
+                <w:webHidden/>
+              </w:rPr>
+            </w:r>
+            <w:r>
+              <w:rPr>
+                <w:noProof/>
+                <w:webHidden/>
+              </w:rPr>
+              <w:fldChar w:fldCharType="separate"/>
+            </w:r>
+            <w:r>
+              <w:rPr>
+                <w:noProof/>
+                <w:webHidden/>
+              </w:rPr>
+              <w:t>6</w:t>
+            </w:r>
+            <w:r>
+              <w:rPr>
+                <w:noProof/>
+                <w:webHidden/>
+              </w:rPr>
+              <w:fldChar w:fldCharType="end"/>
+            </w:r>
+          </w:hyperlink>
+        </w:p>
+        <w:p>
+          <w:pPr>
+            <w:pStyle w:val="Verzeichnis1"/>
+            <w:tabs>
+              <w:tab w:val="right" w:leader="dot" w:pos="9062"/>
+            </w:tabs>
+            <w:rPr>
+              <w:rFonts w:eastAsiaTheme="minorEastAsia"/>
+              <w:noProof/>
+              <w:lang w:eastAsia="de-DE"/>
+            </w:rPr>
+          </w:pPr>
+          <w:hyperlink w:anchor="_Toc121512644" w:history="1">
+            <w:r>
+              <w:rPr>
+                <w:rStyle w:val="Hyperlink"/>
+                <w:noProof/>
+              </w:rPr>
               <w:t>Quellen</w:t>
             </w:r>
             <w:r>
@@ -682,7 +752,7 @@
                 <w:noProof/>
                 <w:webHidden/>
               </w:rPr>
-              <w:instrText xml:space="preserve"> PAGEREF _Toc120732981 \h </w:instrText>
+              <w:instrText xml:space="preserve"> PAGEREF _Toc121512644 \h </w:instrText>
             </w:r>
             <w:r>
               <w:rPr>
@@ -702,7 +772,7 @@
                 <w:noProof/>
                 <w:webHidden/>
               </w:rPr>
-              <w:t>7</w:t>
+              <w:t>8</w:t>
             </w:r>
             <w:r>
               <w:rPr>
@@ -728,17 +798,19 @@
       <w:r>
         <w:br w:type="page"/>
       </w:r>
+      <w:bookmarkStart w:id="0" w:name="_GoBack"/>
+      <w:bookmarkEnd w:id="0"/>
     </w:p>
     <w:p>
       <w:pPr>
         <w:pStyle w:val="berschrift1"/>
       </w:pPr>
-      <w:bookmarkStart w:id="0" w:name="_Toc120732973"/>
+      <w:bookmarkStart w:id="1" w:name="_Toc121512635"/>
       <w:r>
         <w:lastRenderedPageBreak/>
         <w:t>Fazit dieser Arbeit</w:t>
       </w:r>
-      <w:bookmarkEnd w:id="0"/>
+      <w:bookmarkEnd w:id="1"/>
     </w:p>
     <w:p>
       <w:r>
@@ -765,21 +837,27 @@
         <w:t>bietet der Rest dieses Dokuments.</w:t>
       </w:r>
       <w:r>
-        <w:t xml:space="preserve"> Die Vorschläge sind dabei in etwa aufsteigend nach Umfang und Abstraktion sortiert, d.h. die Liste reicht von relativ kleinen Veränderungen am aktuellen System über mögliche Erweiterungen bis hin zu umfassenden theoretischen Betrachtungen.</w:t>
+        <w:t xml:space="preserve"> Die Vorschläge sind dabei in etwa aufsteigend nach Umfang und Abstraktion sortiert, d.h. die Liste reicht von relativ kleinen </w:t>
+      </w:r>
+      <w:r>
+        <w:t xml:space="preserve">und konkreten </w:t>
+      </w:r>
+      <w:r>
+        <w:t>Veränderungen am aktuellen System über mögliche Erweiterungen bis hin zu umfassenden theoretischen Betrachtungen.</w:t>
       </w:r>
     </w:p>
     <w:p>
       <w:pPr>
         <w:pStyle w:val="berschrift1"/>
       </w:pPr>
-      <w:bookmarkStart w:id="1" w:name="_Toc120732974"/>
+      <w:bookmarkStart w:id="2" w:name="_Toc121512636"/>
       <w:r>
         <w:t xml:space="preserve">Unterstützung </w:t>
       </w:r>
       <w:r>
         <w:t>anderer Wahlformen</w:t>
       </w:r>
-      <w:bookmarkEnd w:id="1"/>
+      <w:bookmarkEnd w:id="2"/>
     </w:p>
     <w:p>
       <w:r>
@@ -790,11 +868,11 @@
       <w:pPr>
         <w:pStyle w:val="berschrift1"/>
       </w:pPr>
-      <w:bookmarkStart w:id="2" w:name="_Toc120732975"/>
+      <w:bookmarkStart w:id="3" w:name="_Toc121512637"/>
       <w:r>
         <w:t>Öffentliche Verifizierbarkeit der Auszählung</w:t>
       </w:r>
-      <w:bookmarkEnd w:id="2"/>
+      <w:bookmarkEnd w:id="3"/>
     </w:p>
     <w:p>
       <w:r>
@@ -815,11 +893,11 @@
       <w:pPr>
         <w:pStyle w:val="berschrift1"/>
       </w:pPr>
-      <w:bookmarkStart w:id="3" w:name="_Toc120732976"/>
+      <w:bookmarkStart w:id="4" w:name="_Toc121512638"/>
       <w:r>
         <w:t>Verlagerung der Kryptographie hin zum Client</w:t>
       </w:r>
-      <w:bookmarkEnd w:id="3"/>
+      <w:bookmarkEnd w:id="4"/>
     </w:p>
     <w:p>
       <w:r>
@@ -860,11 +938,11 @@
       <w:pPr>
         <w:pStyle w:val="berschrift1"/>
       </w:pPr>
-      <w:bookmarkStart w:id="4" w:name="_Toc120732977"/>
+      <w:bookmarkStart w:id="5" w:name="_Toc121512639"/>
       <w:r>
         <w:t>Verbesserung des Mix-Netzwerks</w:t>
       </w:r>
-      <w:bookmarkEnd w:id="4"/>
+      <w:bookmarkEnd w:id="5"/>
     </w:p>
     <w:p>
       <w:r>
@@ -901,14 +979,14 @@
       <w:pPr>
         <w:pStyle w:val="berschrift1"/>
       </w:pPr>
-      <w:bookmarkStart w:id="5" w:name="_Toc120732978"/>
+      <w:bookmarkStart w:id="6" w:name="_Toc121512640"/>
       <w:r>
         <w:t xml:space="preserve">Bessere Sicherung des </w:t>
       </w:r>
       <w:r>
         <w:t>Administrator-Schlüssels</w:t>
       </w:r>
-      <w:bookmarkEnd w:id="5"/>
+      <w:bookmarkEnd w:id="6"/>
     </w:p>
     <w:p>
       <w:r>
@@ -971,12 +1049,53 @@
       <w:pPr>
         <w:pStyle w:val="berschrift1"/>
       </w:pPr>
-      <w:bookmarkStart w:id="6" w:name="_Toc120732979"/>
+      <w:bookmarkStart w:id="7" w:name="_Toc121512641"/>
+      <w:r>
+        <w:t>Untersuchung der Zustellung der Wählerinformationen</w:t>
+      </w:r>
+      <w:bookmarkEnd w:id="7"/>
+    </w:p>
+    <w:p>
+      <w:r>
+        <w:t xml:space="preserve">Das aktuelle System erfordert für sein reibungsloses Funktionieren, dass die Authentifizierungsinformationen (persönliche ID und Authentifizierungscode) den Wählern vor der </w:t>
+      </w:r>
       <w:r>
         <w:lastRenderedPageBreak/>
+        <w:t>Wahl vertraulich mitgeteilt werden. Ein genauer Mechanismus hierfür wurde jedoch weder von der Vorgängergruppe noch in der aktuellen Arbeit entworfen. Er wäre jedoch essenziell für eine spätere Verwendung des Systems in einer tatsächlichen Wahl und ist daher eine sehr lohnende Erweiterung.</w:t>
+      </w:r>
+    </w:p>
+    <w:p>
+      <w:r>
+        <w:t>Eine vergleichsweise einfache Möglichkeit bestünde darin, die Informationen postalisch, ähnlich wie bei aktuellen Wahlen auf Landes- oder Bundesebene die Briefwahlunterlagen</w:t>
+      </w:r>
+      <w:r>
+        <w:t>, an die einzelnen Wähler zu schicken.</w:t>
+      </w:r>
+    </w:p>
+    <w:p>
+      <w:r>
+        <w:t>Aus Sicherheitsgründen bietet sich dagegen die Verwendung von mehreren so weit wie möglich unabhängigen Kommunikationswegen an, um einen unbefugten Zugriff auf die Authentifizierungsinformationen eines Wählers zu erschweren. So wäre es bspw. denkbar, einen Teil der Informationen per Post und einen anderen Teil an eine vom Wähler im Voraus angegebene E-Mail-Adresse zu senden. Auf diese Weise müsste ein Angreifer sowohl die Post eines Wählers abfangen als auch sein E-Mail-Postfach kompromittieren, um an seiner Stelle abzustimmen. Eine solche Authentifizierung über verschiedene Kommunikationswege wird bspw. im bundeseigenen ELSTER-Portal für die Abgabe von elektronischen Steuererklärungen verwendet.</w:t>
+      </w:r>
+    </w:p>
+    <w:p>
+      <w:r>
+        <w:t>Eine andere Möglichkeit wäre die Verwendung moderner Mehrfaktor-Authentifizierungsverfahren bspw. über Smartphones, an die zur Bestätigung der Wahl Einmal-Codes geschickt werden. Solche Verfahren werden bereits von zahlreichen Onlinediensten zur Sicherung von Accounts eingesetzt.</w:t>
+      </w:r>
+    </w:p>
+    <w:p>
+      <w:r>
+        <w:t>Eine zukünftige Arbeit könnte diese und noch weitere Möglichkeiten genauer beschreiben, untersuchen, vergleichen und abschließend eine Handlungsempfehlung abgeben, wie die Wählerinformationen in dem betrachteten Wahlsystem am besten übermittelt werden können.</w:t>
+      </w:r>
+    </w:p>
+    <w:p>
+      <w:pPr>
+        <w:pStyle w:val="berschrift1"/>
+      </w:pPr>
+      <w:bookmarkStart w:id="8" w:name="_Toc121512642"/>
+      <w:r>
         <w:t>Untersuchung des Systems auf Schwächen gegenüber Quantencomputern</w:t>
       </w:r>
-      <w:bookmarkEnd w:id="6"/>
+      <w:bookmarkEnd w:id="8"/>
     </w:p>
     <w:p>
       <w:r>
@@ -1066,7 +1185,11 @@
         </m:rad>
       </m:oMath>
       <w:r>
-        <w:t xml:space="preserve">) Schritten. Das Verfahren ist äußerst allgemein und betrifft damit insbesondere auch symmetrische Chiffren wie etwa das im betrachteten System verwendete AES, aber auch die Umkehrung von Hash-Funktionen wie etwa SHA-256 (ebenfalls im aktuellen System verwendet). Die Reduzierung der benötigten Ausführungsschritte auf </w:t>
+        <w:t xml:space="preserve">) Schritten. Das Verfahren ist äußerst allgemein und betrifft damit insbesondere auch symmetrische Chiffren wie etwa das im betrachteten System verwendete AES, aber auch die Umkehrung von Hash-Funktionen wie etwa SHA-256 (ebenfalls im aktuellen System verwendet). Die Reduzierung </w:t>
+      </w:r>
+      <w:r>
+        <w:lastRenderedPageBreak/>
+        <w:t xml:space="preserve">der benötigten Ausführungsschritte auf </w:t>
       </w:r>
       <m:oMath>
         <m:rad>
@@ -1239,11 +1362,7 @@
       </w:r>
       <w:proofErr w:type="spellEnd"/>
       <w:r>
-        <w:t xml:space="preserve"> 2022). Vor </w:t>
-      </w:r>
-      <w:r>
-        <w:lastRenderedPageBreak/>
-        <w:t>einer evtl. Verwendung von Post-Quantum-Verfahren</w:t>
+        <w:t xml:space="preserve"> 2022). Vor einer evtl. Verwendung von Post-Quantum-Verfahren</w:t>
       </w:r>
       <w:r>
         <w:t xml:space="preserve"> im Wahlsystem sind also noch viele Fragen zu klären.</w:t>
@@ -1275,11 +1394,11 @@
       <w:pPr>
         <w:pStyle w:val="berschrift1"/>
       </w:pPr>
-      <w:bookmarkStart w:id="7" w:name="_Toc120732980"/>
+      <w:bookmarkStart w:id="9" w:name="_Toc121512643"/>
       <w:r>
         <w:t>Untersuchung anderer theoretischer Ansätze</w:t>
       </w:r>
-      <w:bookmarkEnd w:id="7"/>
+      <w:bookmarkEnd w:id="9"/>
     </w:p>
     <w:p>
       <w:r>
@@ -1291,12 +1410,7 @@
       </w:r>
       <w:proofErr w:type="spellEnd"/>
       <w:r>
-        <w:t>-System dar. Ein Vergleich mit anderen Systemen aus Industrie und Forschung könnte dabei helfen, Stärken und Schwächen des gegenwärtigen Entwurfs b</w:t>
-      </w:r>
-      <w:bookmarkStart w:id="8" w:name="_GoBack"/>
-      <w:bookmarkEnd w:id="8"/>
-      <w:r>
-        <w:t>esser zu verstehen. Auf diese Weise könnten auch mögliche Erweiterungen und Verbesserungen gefunden werden, die in dieser Arbeit noch nicht beschrieben wurden.</w:t>
+        <w:t>-System dar. Ein Vergleich mit anderen Systemen aus Industrie und Forschung könnte dabei helfen, Stärken und Schwächen des gegenwärtigen Entwurfs besser zu verstehen. Auf diese Weise könnten auch mögliche Erweiterungen und Verbesserungen gefunden werden, die in dieser Arbeit noch nicht beschrieben wurden.</w:t>
       </w:r>
     </w:p>
     <w:p>
@@ -1316,11 +1430,16 @@
         </w:numPr>
       </w:pPr>
       <w:r>
+        <w:lastRenderedPageBreak/>
         <w:t xml:space="preserve">die </w:t>
       </w:r>
       <w:proofErr w:type="spellStart"/>
       <w:r>
-        <w:t>Voatz-App</w:t>
+        <w:t>Voatz</w:t>
+      </w:r>
+      <w:proofErr w:type="spellEnd"/>
+      <w:r>
+        <w:t>-App</w:t>
       </w:r>
     </w:p>
     <w:p>
@@ -1331,7 +1450,6 @@
           <w:numId w:val="3"/>
         </w:numPr>
       </w:pPr>
-      <w:proofErr w:type="spellEnd"/>
       <w:r>
         <w:t>das E-</w:t>
       </w:r>
@@ -1451,13 +1569,7 @@
         <w:t>die Verwendung ande</w:t>
       </w:r>
       <w:r>
-        <w:t xml:space="preserve">rer kryptografischer Werkzeuge </w:t>
-      </w:r>
-      <w:r>
-        <w:t>für Teile des Wahlprozesses</w:t>
-      </w:r>
-      <w:r>
-        <w:t xml:space="preserve">, etwa: </w:t>
+        <w:t xml:space="preserve">rer kryptografischer Werkzeuge für Teile des Wahlprozesses, etwa: </w:t>
       </w:r>
     </w:p>
     <w:p>
@@ -1482,7 +1594,6 @@
       <w:r>
         <w:t xml:space="preserve"> und Roy 2018))</w:t>
       </w:r>
-      <w:proofErr w:type="spellStart"/>
     </w:p>
     <w:p>
       <w:pPr>
@@ -1492,6 +1603,7 @@
           <w:numId w:val="5"/>
         </w:numPr>
       </w:pPr>
+      <w:proofErr w:type="spellStart"/>
       <w:r>
         <w:t>homomorphe</w:t>
       </w:r>
@@ -1583,12 +1695,12 @@
       <w:pPr>
         <w:pStyle w:val="berschrift1"/>
       </w:pPr>
-      <w:bookmarkStart w:id="9" w:name="_Toc120732981"/>
+      <w:bookmarkStart w:id="10" w:name="_Toc121512644"/>
       <w:r>
         <w:lastRenderedPageBreak/>
         <w:t>Quellen</w:t>
       </w:r>
-      <w:bookmarkEnd w:id="9"/>
+      <w:bookmarkEnd w:id="10"/>
     </w:p>
     <w:p>
       <w:pPr>
@@ -4258,7 +4370,7 @@
 </file>
 
 <file path=customXml/itemProps1.xml><?xml version="1.0" encoding="utf-8"?>
-<ds:datastoreItem xmlns:ds="http://schemas.openxmlformats.org/officeDocument/2006/customXml" ds:itemID="{C74974BE-8AB5-4D72-B098-B7B2C1E7EC06}">
+<ds:datastoreItem xmlns:ds="http://schemas.openxmlformats.org/officeDocument/2006/customXml" ds:itemID="{C64D0F80-D640-4503-A6D4-D1134994BACD}">
   <ds:schemaRefs>
     <ds:schemaRef ds:uri="http://schemas.openxmlformats.org/officeDocument/2006/bibliography"/>
   </ds:schemaRefs>

</xml_diff>